<commit_message>
Aggiunta di alcuni requisiti funzione ecc.
</commit_message>
<xml_diff>
--- a/Semilavorati/Problem Statement/PS_BeHub_0.3.docx
+++ b/Semilavorati/Problem Statement/PS_BeHub_0.3.docx
@@ -2429,7 +2429,7 @@
               <w:ind w:left="0"/>
             </w:pPr>
             <w:r>
-              <w:t>RF_AC_1</w:t>
+              <w:t>RF_V_3</w:t>
             </w:r>
           </w:p>
         </w:tc>
@@ -2444,7 +2444,7 @@
               <w:cnfStyle w:val="000000100000" w:firstRow="0" w:lastRow="0" w:firstColumn="0" w:lastColumn="0" w:oddVBand="0" w:evenVBand="0" w:oddHBand="1" w:evenHBand="0" w:firstRowFirstColumn="0" w:firstRowLastColumn="0" w:lastRowFirstColumn="0" w:lastRowLastColumn="0"/>
             </w:pPr>
             <w:r>
-              <w:t>Modifica ed Eliminazione Prodotti sulla piattaforma</w:t>
+              <w:t>Modifica Dello Stato Del Prodotto In Vendita</w:t>
             </w:r>
           </w:p>
         </w:tc>
@@ -2459,7 +2459,7 @@
               <w:cnfStyle w:val="000000100000" w:firstRow="0" w:lastRow="0" w:firstColumn="0" w:lastColumn="0" w:oddVBand="0" w:evenVBand="0" w:oddHBand="1" w:evenHBand="0" w:firstRowFirstColumn="0" w:firstRowLastColumn="0" w:lastRowFirstColumn="0" w:lastRowLastColumn="0"/>
             </w:pPr>
             <w:r>
-              <w:t>L’addetto al catalogo deve essere in grado di modificare ed eliminare qualsiasi prodotto sulla piattaforma.</w:t>
+              <w:t>Il venditore deve essere in grado di poter cambiare lo stato del proprio prodotto messo in vendita con l’aggiunta del codice di tracking.</w:t>
             </w:r>
           </w:p>
         </w:tc>
@@ -2479,7 +2479,7 @@
               <w:ind w:left="0"/>
             </w:pPr>
             <w:r>
-              <w:t>RF_AS_1</w:t>
+              <w:t>RF_AC_1</w:t>
             </w:r>
           </w:p>
         </w:tc>
@@ -2494,7 +2494,19 @@
               <w:cnfStyle w:val="000000000000" w:firstRow="0" w:lastRow="0" w:firstColumn="0" w:lastColumn="0" w:oddVBand="0" w:evenVBand="0" w:oddHBand="0" w:evenHBand="0" w:firstRowFirstColumn="0" w:firstRowLastColumn="0" w:lastRowFirstColumn="0" w:lastRowLastColumn="0"/>
             </w:pPr>
             <w:r>
-              <w:t>Gestione Ordini</w:t>
+              <w:t xml:space="preserve">Modifica ed Eliminazione Prodotti </w:t>
+            </w:r>
+            <w:r>
+              <w:t>S</w:t>
+            </w:r>
+            <w:r>
+              <w:t xml:space="preserve">ulla </w:t>
+            </w:r>
+            <w:r>
+              <w:t>P</w:t>
+            </w:r>
+            <w:r>
+              <w:t>iattaforma</w:t>
             </w:r>
           </w:p>
         </w:tc>
@@ -2509,7 +2521,7 @@
               <w:cnfStyle w:val="000000000000" w:firstRow="0" w:lastRow="0" w:firstColumn="0" w:lastColumn="0" w:oddVBand="0" w:evenVBand="0" w:oddHBand="0" w:evenHBand="0" w:firstRowFirstColumn="0" w:firstRowLastColumn="0" w:lastRowFirstColumn="0" w:lastRowLastColumn="0"/>
             </w:pPr>
             <w:r>
-              <w:t>L’addetto al supporto deve essere in grado di visualizzare e gestire gli ordini per ogni utente.</w:t>
+              <w:t>L’addetto al catalogo deve essere in grado di modificare ed eliminare qualsiasi prodotto sulla piattaforma.</w:t>
             </w:r>
           </w:p>
         </w:tc>
@@ -2530,7 +2542,7 @@
               <w:ind w:left="0"/>
             </w:pPr>
             <w:r>
-              <w:t>RF_AS_2</w:t>
+              <w:t>RF_AS_1</w:t>
             </w:r>
           </w:p>
         </w:tc>
@@ -2545,7 +2557,7 @@
               <w:cnfStyle w:val="000000100000" w:firstRow="0" w:lastRow="0" w:firstColumn="0" w:lastColumn="0" w:oddVBand="0" w:evenVBand="0" w:oddHBand="1" w:evenHBand="0" w:firstRowFirstColumn="0" w:firstRowLastColumn="0" w:lastRowFirstColumn="0" w:lastRowLastColumn="0"/>
             </w:pPr>
             <w:r>
-              <w:t>Risposta Mail Di Supporto</w:t>
+              <w:t>Gestione Ordini</w:t>
             </w:r>
           </w:p>
         </w:tc>
@@ -2560,7 +2572,121 @@
               <w:cnfStyle w:val="000000100000" w:firstRow="0" w:lastRow="0" w:firstColumn="0" w:lastColumn="0" w:oddVBand="0" w:evenVBand="0" w:oddHBand="1" w:evenHBand="0" w:firstRowFirstColumn="0" w:firstRowLastColumn="0" w:lastRowFirstColumn="0" w:lastRowLastColumn="0"/>
             </w:pPr>
             <w:r>
+              <w:t>L’addetto al supporto deve essere in grado di visualizzare e gestire gli ordini per ogni utente.</w:t>
+            </w:r>
+          </w:p>
+        </w:tc>
+      </w:tr>
+      <w:tr>
+        <w:trPr>
+          <w:trHeight w:val="388"/>
+        </w:trPr>
+        <w:tc>
+          <w:tcPr>
+            <w:cnfStyle w:val="001000000000" w:firstRow="0" w:lastRow="0" w:firstColumn="1" w:lastColumn="0" w:oddVBand="0" w:evenVBand="0" w:oddHBand="0" w:evenHBand="0" w:firstRowFirstColumn="0" w:firstRowLastColumn="0" w:lastRowFirstColumn="0" w:lastRowLastColumn="0"/>
+            <w:tcW w:w="3288" w:type="dxa"/>
+          </w:tcPr>
+          <w:p>
+            <w:pPr>
+              <w:pStyle w:val="Paragrafoelenco"/>
+              <w:ind w:left="0"/>
+            </w:pPr>
+            <w:r>
+              <w:lastRenderedPageBreak/>
+              <w:t>RF_AS_2</w:t>
+            </w:r>
+          </w:p>
+        </w:tc>
+        <w:tc>
+          <w:tcPr>
+            <w:tcW w:w="3288" w:type="dxa"/>
+          </w:tcPr>
+          <w:p>
+            <w:pPr>
+              <w:pStyle w:val="Paragrafoelenco"/>
+              <w:ind w:left="0"/>
+              <w:cnfStyle w:val="000000000000" w:firstRow="0" w:lastRow="0" w:firstColumn="0" w:lastColumn="0" w:oddVBand="0" w:evenVBand="0" w:oddHBand="0" w:evenHBand="0" w:firstRowFirstColumn="0" w:firstRowLastColumn="0" w:lastRowFirstColumn="0" w:lastRowLastColumn="0"/>
+            </w:pPr>
+            <w:r>
+              <w:t>Risposta Mail Di Supporto</w:t>
+            </w:r>
+          </w:p>
+        </w:tc>
+        <w:tc>
+          <w:tcPr>
+            <w:tcW w:w="3599" w:type="dxa"/>
+          </w:tcPr>
+          <w:p>
+            <w:pPr>
+              <w:pStyle w:val="Paragrafoelenco"/>
+              <w:ind w:left="0"/>
+              <w:cnfStyle w:val="000000000000" w:firstRow="0" w:lastRow="0" w:firstColumn="0" w:lastColumn="0" w:oddVBand="0" w:evenVBand="0" w:oddHBand="0" w:evenHBand="0" w:firstRowFirstColumn="0" w:firstRowLastColumn="0" w:lastRowFirstColumn="0" w:lastRowLastColumn="0"/>
+            </w:pPr>
+            <w:r>
               <w:t>L’addetto al supporto deve essere in grado di rispondere alle mail degli utenti.</w:t>
+            </w:r>
+          </w:p>
+        </w:tc>
+      </w:tr>
+      <w:tr>
+        <w:trPr>
+          <w:cnfStyle w:val="000000100000" w:firstRow="0" w:lastRow="0" w:firstColumn="0" w:lastColumn="0" w:oddVBand="0" w:evenVBand="0" w:oddHBand="1" w:evenHBand="0" w:firstRowFirstColumn="0" w:firstRowLastColumn="0" w:lastRowFirstColumn="0" w:lastRowLastColumn="0"/>
+          <w:trHeight w:val="388"/>
+        </w:trPr>
+        <w:tc>
+          <w:tcPr>
+            <w:cnfStyle w:val="001000000000" w:firstRow="0" w:lastRow="0" w:firstColumn="1" w:lastColumn="0" w:oddVBand="0" w:evenVBand="0" w:oddHBand="0" w:evenHBand="0" w:firstRowFirstColumn="0" w:firstRowLastColumn="0" w:lastRowFirstColumn="0" w:lastRowLastColumn="0"/>
+            <w:tcW w:w="3288" w:type="dxa"/>
+          </w:tcPr>
+          <w:p>
+            <w:pPr>
+              <w:pStyle w:val="Paragrafoelenco"/>
+              <w:ind w:left="0"/>
+            </w:pPr>
+            <w:r>
+              <w:t>RF_AS_3</w:t>
+            </w:r>
+          </w:p>
+        </w:tc>
+        <w:tc>
+          <w:tcPr>
+            <w:tcW w:w="3288" w:type="dxa"/>
+          </w:tcPr>
+          <w:p>
+            <w:pPr>
+              <w:pStyle w:val="Paragrafoelenco"/>
+              <w:ind w:left="0"/>
+              <w:cnfStyle w:val="000000100000" w:firstRow="0" w:lastRow="0" w:firstColumn="0" w:lastColumn="0" w:oddVBand="0" w:evenVBand="0" w:oddHBand="1" w:evenHBand="0" w:firstRowFirstColumn="0" w:firstRowLastColumn="0" w:lastRowFirstColumn="0" w:lastRowLastColumn="0"/>
+            </w:pPr>
+            <w:r>
+              <w:t>Visualizzazione Articoli In Vendita</w:t>
+            </w:r>
+          </w:p>
+        </w:tc>
+        <w:tc>
+          <w:tcPr>
+            <w:tcW w:w="3599" w:type="dxa"/>
+          </w:tcPr>
+          <w:p>
+            <w:pPr>
+              <w:pStyle w:val="Paragrafoelenco"/>
+              <w:ind w:left="0"/>
+              <w:cnfStyle w:val="000000100000" w:firstRow="0" w:lastRow="0" w:firstColumn="0" w:lastColumn="0" w:oddVBand="0" w:evenVBand="0" w:oddHBand="1" w:evenHBand="0" w:firstRowFirstColumn="0" w:firstRowLastColumn="0" w:lastRowFirstColumn="0" w:lastRowLastColumn="0"/>
+            </w:pPr>
+            <w:r>
+              <w:t xml:space="preserve">L’addetto al supporto deve essere in grado di poter visualizzare gli articoli </w:t>
+            </w:r>
+            <w:r>
+              <w:t xml:space="preserve">messi in vendita </w:t>
+            </w:r>
+            <w:r>
+              <w:t>d</w:t>
+            </w:r>
+            <w:r>
+              <w:t>a ogni utente</w:t>
+            </w:r>
+            <w:r>
+              <w:t>.</w:t>
             </w:r>
           </w:p>
         </w:tc>
@@ -2593,7 +2719,6 @@
           <w:sz w:val="32"/>
           <w:szCs w:val="32"/>
         </w:rPr>
-        <w:lastRenderedPageBreak/>
         <w:t>Requisiti non funzionali</w:t>
       </w:r>
     </w:p>
@@ -3066,6 +3191,7 @@
           </w:tcPr>
           <w:p>
             <w:r>
+              <w:lastRenderedPageBreak/>
               <w:t>RPF_2</w:t>
             </w:r>
           </w:p>
@@ -3122,7 +3248,6 @@
     </w:p>
     <w:p>
       <w:r>
-        <w:lastRenderedPageBreak/>
         <w:t>L’a</w:t>
       </w:r>
       <w:r>
@@ -6697,6 +6822,16 @@
 </file>
 
 <file path=customXml/item1.xml><?xml version="1.0" encoding="utf-8"?>
+<p:properties xmlns:p="http://schemas.microsoft.com/office/2006/metadata/properties" xmlns:xsi="http://www.w3.org/2001/XMLSchema-instance" xmlns:pc="http://schemas.microsoft.com/office/infopath/2007/PartnerControls">
+  <documentManagement/>
+</p:properties>
+</file>
+
+<file path=customXml/item2.xml><?xml version="1.0" encoding="utf-8"?>
+<b:Sources xmlns:b="http://schemas.openxmlformats.org/officeDocument/2006/bibliography" xmlns="http://schemas.openxmlformats.org/officeDocument/2006/bibliography" SelectedStyle="\APASixthEditionOfficeOnline.xsl" StyleName="APA" Version="6"/>
+</file>
+
+<file path=customXml/item3.xml><?xml version="1.0" encoding="utf-8"?>
 <ct:contentTypeSchema xmlns:ct="http://schemas.microsoft.com/office/2006/metadata/contentType" xmlns:ma="http://schemas.microsoft.com/office/2006/metadata/properties/metaAttributes" ct:_="" ma:_="" ma:contentTypeName="Documento" ma:contentTypeID="0x010100CE45CC6EC0235A43A14B67CAA5019F4E" ma:contentTypeVersion="4" ma:contentTypeDescription="Creare un nuovo documento." ma:contentTypeScope="" ma:versionID="8dbdbcdee1d0e3661eb2b4ee4173baa8">
   <xsd:schema xmlns:xsd="http://www.w3.org/2001/XMLSchema" xmlns:xs="http://www.w3.org/2001/XMLSchema" xmlns:p="http://schemas.microsoft.com/office/2006/metadata/properties" xmlns:ns3="877b9c06-6f51-4a67-af20-134ed997d19a" targetNamespace="http://schemas.microsoft.com/office/2006/metadata/properties" ma:root="true" ma:fieldsID="18c3336b03c030872581688e2e57f5d0" ns3:_="">
     <xsd:import namespace="877b9c06-6f51-4a67-af20-134ed997d19a"/>
@@ -6842,16 +6977,6 @@
 </ct:contentTypeSchema>
 </file>
 
-<file path=customXml/item2.xml><?xml version="1.0" encoding="utf-8"?>
-<b:Sources xmlns:b="http://schemas.openxmlformats.org/officeDocument/2006/bibliography" xmlns="http://schemas.openxmlformats.org/officeDocument/2006/bibliography" SelectedStyle="\APASixthEditionOfficeOnline.xsl" StyleName="APA" Version="6"/>
-</file>
-
-<file path=customXml/item3.xml><?xml version="1.0" encoding="utf-8"?>
-<p:properties xmlns:p="http://schemas.microsoft.com/office/2006/metadata/properties" xmlns:xsi="http://www.w3.org/2001/XMLSchema-instance" xmlns:pc="http://schemas.microsoft.com/office/infopath/2007/PartnerControls">
-  <documentManagement/>
-</p:properties>
-</file>
-
 <file path=customXml/item4.xml><?xml version="1.0" encoding="utf-8"?>
 <?mso-contentType ?>
 <FormTemplates xmlns="http://schemas.microsoft.com/sharepoint/v3/contenttype/forms">
@@ -6862,6 +6987,23 @@
 </file>
 
 <file path=customXml/itemProps1.xml><?xml version="1.0" encoding="utf-8"?>
+<ds:datastoreItem xmlns:ds="http://schemas.openxmlformats.org/officeDocument/2006/customXml" ds:itemID="{B26F9E7E-09C8-4710-9AD3-26D6907F1F18}">
+  <ds:schemaRefs>
+    <ds:schemaRef ds:uri="http://schemas.microsoft.com/office/2006/metadata/properties"/>
+    <ds:schemaRef ds:uri="http://schemas.microsoft.com/office/infopath/2007/PartnerControls"/>
+  </ds:schemaRefs>
+</ds:datastoreItem>
+</file>
+
+<file path=customXml/itemProps2.xml><?xml version="1.0" encoding="utf-8"?>
+<ds:datastoreItem xmlns:ds="http://schemas.openxmlformats.org/officeDocument/2006/customXml" ds:itemID="{4D94EEAA-C532-4EA8-A381-49863043FAFF}">
+  <ds:schemaRefs>
+    <ds:schemaRef ds:uri="http://schemas.openxmlformats.org/officeDocument/2006/bibliography"/>
+  </ds:schemaRefs>
+</ds:datastoreItem>
+</file>
+
+<file path=customXml/itemProps3.xml><?xml version="1.0" encoding="utf-8"?>
 <ds:datastoreItem xmlns:ds="http://schemas.openxmlformats.org/officeDocument/2006/customXml" ds:itemID="{F9F8FCA4-BF10-41A5-83EC-9B5EBA2C611C}">
   <ds:schemaRefs>
     <ds:schemaRef ds:uri="http://schemas.microsoft.com/office/2006/metadata/contentType"/>
@@ -6879,23 +7021,6 @@
 </ds:datastoreItem>
 </file>
 
-<file path=customXml/itemProps2.xml><?xml version="1.0" encoding="utf-8"?>
-<ds:datastoreItem xmlns:ds="http://schemas.openxmlformats.org/officeDocument/2006/customXml" ds:itemID="{4D94EEAA-C532-4EA8-A381-49863043FAFF}">
-  <ds:schemaRefs>
-    <ds:schemaRef ds:uri="http://schemas.openxmlformats.org/officeDocument/2006/bibliography"/>
-  </ds:schemaRefs>
-</ds:datastoreItem>
-</file>
-
-<file path=customXml/itemProps3.xml><?xml version="1.0" encoding="utf-8"?>
-<ds:datastoreItem xmlns:ds="http://schemas.openxmlformats.org/officeDocument/2006/customXml" ds:itemID="{B26F9E7E-09C8-4710-9AD3-26D6907F1F18}">
-  <ds:schemaRefs>
-    <ds:schemaRef ds:uri="http://schemas.microsoft.com/office/2006/metadata/properties"/>
-    <ds:schemaRef ds:uri="http://schemas.microsoft.com/office/infopath/2007/PartnerControls"/>
-  </ds:schemaRefs>
-</ds:datastoreItem>
-</file>
-
 <file path=customXml/itemProps4.xml><?xml version="1.0" encoding="utf-8"?>
 <ds:datastoreItem xmlns:ds="http://schemas.openxmlformats.org/officeDocument/2006/customXml" ds:itemID="{DD8734E7-E7E1-4DA1-A7CB-510ADBAC68DA}">
   <ds:schemaRefs>

</xml_diff>